<commit_message>
Changed some environment variables. + Research DDD
</commit_message>
<xml_diff>
--- a/documentation/Architectuur document.docx
+++ b/documentation/Architectuur document.docx
@@ -1,6 +1,6 @@
 
 <file path=word/document.xml><?xml version="1.0" encoding="utf-8"?>
-<w:document xmlns:wpc="http://schemas.microsoft.com/office/word/2010/wordprocessingCanvas" xmlns:cx="http://schemas.microsoft.com/office/drawing/2014/chartex" xmlns:cx1="http://schemas.microsoft.com/office/drawing/2015/9/8/chartex" xmlns:cx2="http://schemas.microsoft.com/office/drawing/2015/10/21/chartex" xmlns:cx3="http://schemas.microsoft.com/office/drawing/2016/5/9/chartex" xmlns:cx4="http://schemas.microsoft.com/office/drawing/2016/5/10/chartex" xmlns:cx5="http://schemas.microsoft.com/office/drawing/2016/5/11/chartex" xmlns:cx6="http://schemas.microsoft.com/office/drawing/2016/5/12/chartex" xmlns:cx7="http://schemas.microsoft.com/office/drawing/2016/5/13/chartex" xmlns:cx8="http://schemas.microsoft.com/office/drawing/2016/5/14/chartex" xmlns:mc="http://schemas.openxmlformats.org/markup-compatibility/2006" xmlns:aink="http://schemas.microsoft.com/office/drawing/2016/ink" xmlns:am3d="http://schemas.microsoft.com/office/drawing/2017/model3d" xmlns:o="urn:schemas-microsoft-com:office:office" xmlns:r="http://schemas.openxmlformats.org/officeDocument/2006/relationships" xmlns:m="http://schemas.openxmlformats.org/officeDocument/2006/math" xmlns:v="urn:schemas-microsoft-com:vml" xmlns:wp14="http://schemas.microsoft.com/office/word/2010/wordprocessingDrawing" xmlns:wp="http://schemas.openxmlformats.org/drawingml/2006/wordprocessingDrawing" xmlns:w10="urn:schemas-microsoft-com:office:word" xmlns:w="http://schemas.openxmlformats.org/wordprocessingml/2006/main" xmlns:w14="http://schemas.microsoft.com/office/word/2010/wordml" xmlns:w15="http://schemas.microsoft.com/office/word/2012/wordml" xmlns:w16cid="http://schemas.microsoft.com/office/word/2016/wordml/cid" xmlns:w16se="http://schemas.microsoft.com/office/word/2015/wordml/symex" xmlns:wpg="http://schemas.microsoft.com/office/word/2010/wordprocessingGroup" xmlns:wpi="http://schemas.microsoft.com/office/word/2010/wordprocessingInk" xmlns:wne="http://schemas.microsoft.com/office/word/2006/wordml" xmlns:wps="http://schemas.microsoft.com/office/word/2010/wordprocessingShape" mc:Ignorable="w14 w15 w16se w16cid wp14">
+<w:document xmlns:wpc="http://schemas.microsoft.com/office/word/2010/wordprocessingCanvas" xmlns:cx="http://schemas.microsoft.com/office/drawing/2014/chartex" xmlns:cx1="http://schemas.microsoft.com/office/drawing/2015/9/8/chartex" xmlns:cx2="http://schemas.microsoft.com/office/drawing/2015/10/21/chartex" xmlns:cx3="http://schemas.microsoft.com/office/drawing/2016/5/9/chartex" xmlns:cx4="http://schemas.microsoft.com/office/drawing/2016/5/10/chartex" xmlns:cx5="http://schemas.microsoft.com/office/drawing/2016/5/11/chartex" xmlns:cx6="http://schemas.microsoft.com/office/drawing/2016/5/12/chartex" xmlns:cx7="http://schemas.microsoft.com/office/drawing/2016/5/13/chartex" xmlns:cx8="http://schemas.microsoft.com/office/drawing/2016/5/14/chartex" xmlns:mc="http://schemas.openxmlformats.org/markup-compatibility/2006" xmlns:aink="http://schemas.microsoft.com/office/drawing/2016/ink" xmlns:am3d="http://schemas.microsoft.com/office/drawing/2017/model3d" xmlns:o="urn:schemas-microsoft-com:office:office" xmlns:r="http://schemas.openxmlformats.org/officeDocument/2006/relationships" xmlns:m="http://schemas.openxmlformats.org/officeDocument/2006/math" xmlns:v="urn:schemas-microsoft-com:vml" xmlns:wp14="http://schemas.microsoft.com/office/word/2010/wordprocessingDrawing" xmlns:wp="http://schemas.openxmlformats.org/drawingml/2006/wordprocessingDrawing" xmlns:w10="urn:schemas-microsoft-com:office:word" xmlns:w="http://schemas.openxmlformats.org/wordprocessingml/2006/main" xmlns:w14="http://schemas.microsoft.com/office/word/2010/wordml" xmlns:w15="http://schemas.microsoft.com/office/word/2012/wordml" xmlns:w16cex="http://schemas.microsoft.com/office/word/2018/wordml/cex" xmlns:w16cid="http://schemas.microsoft.com/office/word/2016/wordml/cid" xmlns:w16="http://schemas.microsoft.com/office/word/2018/wordml" xmlns:w16se="http://schemas.microsoft.com/office/word/2015/wordml/symex" xmlns:wpg="http://schemas.microsoft.com/office/word/2010/wordprocessingGroup" xmlns:wpi="http://schemas.microsoft.com/office/word/2010/wordprocessingInk" xmlns:wne="http://schemas.microsoft.com/office/word/2006/wordml" xmlns:wps="http://schemas.microsoft.com/office/word/2010/wordprocessingShape" mc:Ignorable="w14 w15 w16se w16cid w16 w16cex wp14">
   <w:body>
     <w:sdt>
       <w:sdtPr>
@@ -1031,10 +1031,7 @@
         <w:tab/>
       </w:r>
       <w:r>
-        <w:t>0.</w:t>
-      </w:r>
-      <w:r>
-        <w:t>2</w:t>
+        <w:t>1.0</w:t>
       </w:r>
       <w:r>
         <w:br/>
@@ -1050,13 +1047,18 @@
       </w:r>
       <w:r>
         <w:tab/>
-        <w:t>1</w:t>
-      </w:r>
-      <w:r>
-        <w:t>8</w:t>
-      </w:r>
-      <w:r>
-        <w:t>-03-2020</w:t>
+      </w:r>
+      <w:r>
+        <w:t>19</w:t>
+      </w:r>
+      <w:r>
+        <w:t>-0</w:t>
+      </w:r>
+      <w:r>
+        <w:t>6</w:t>
+      </w:r>
+      <w:r>
+        <w:t>-2020</w:t>
       </w:r>
       <w:r>
         <w:br/>
@@ -1080,7 +1082,7 @@
         <w:tab/>
       </w:r>
       <w:r>
-        <w:t>Concept</w:t>
+        <w:t>Definitief</w:t>
       </w:r>
       <w:r>
         <w:br/>
@@ -1304,7 +1306,11 @@
             <w:cnfStyle w:val="001000000000" w:firstRow="0" w:lastRow="0" w:firstColumn="1" w:lastColumn="0" w:oddVBand="0" w:evenVBand="0" w:oddHBand="0" w:evenHBand="0" w:firstRowFirstColumn="0" w:firstRowLastColumn="0" w:lastRowFirstColumn="0" w:lastRowLastColumn="0"/>
             <w:tcW w:w="968" w:type="dxa"/>
           </w:tcPr>
-          <w:p/>
+          <w:p>
+            <w:r>
+              <w:t>1.0</w:t>
+            </w:r>
+          </w:p>
         </w:tc>
         <w:tc>
           <w:tcPr>
@@ -1314,6 +1320,9 @@
             <w:pPr>
               <w:cnfStyle w:val="000000100000" w:firstRow="0" w:lastRow="0" w:firstColumn="0" w:lastColumn="0" w:oddVBand="0" w:evenVBand="0" w:oddHBand="1" w:evenHBand="0" w:firstRowFirstColumn="0" w:firstRowLastColumn="0" w:lastRowFirstColumn="0" w:lastRowLastColumn="0"/>
             </w:pPr>
+            <w:r>
+              <w:t>Afronden document</w:t>
+            </w:r>
           </w:p>
         </w:tc>
         <w:tc>
@@ -1324,6 +1333,9 @@
             <w:pPr>
               <w:cnfStyle w:val="000000100000" w:firstRow="0" w:lastRow="0" w:firstColumn="0" w:lastColumn="0" w:oddVBand="0" w:evenVBand="0" w:oddHBand="1" w:evenHBand="0" w:firstRowFirstColumn="0" w:firstRowLastColumn="0" w:lastRowFirstColumn="0" w:lastRowLastColumn="0"/>
             </w:pPr>
+            <w:r>
+              <w:t>Furkan Demirci</w:t>
+            </w:r>
           </w:p>
         </w:tc>
         <w:tc>
@@ -1334,6 +1346,9 @@
             <w:pPr>
               <w:cnfStyle w:val="000000100000" w:firstRow="0" w:lastRow="0" w:firstColumn="0" w:lastColumn="0" w:oddVBand="0" w:evenVBand="0" w:oddHBand="1" w:evenHBand="0" w:firstRowFirstColumn="0" w:firstRowLastColumn="0" w:lastRowFirstColumn="0" w:lastRowLastColumn="0"/>
             </w:pPr>
+            <w:r>
+              <w:t>19-06-2020</w:t>
+            </w:r>
           </w:p>
         </w:tc>
       </w:tr>
@@ -2246,12 +2261,13 @@
       <w:r>
         <w:rPr>
           <w:noProof/>
+          <w:lang w:val="en-US"/>
         </w:rPr>
         <w:drawing>
-          <wp:inline distT="0" distB="0" distL="0" distR="0" wp14:anchorId="099B2541" wp14:editId="25360AB3">
-            <wp:extent cx="5731510" cy="7316470"/>
-            <wp:effectExtent l="0" t="0" r="2540" b="0"/>
-            <wp:docPr id="5" name="Afbeelding 5"/>
+          <wp:inline distT="0" distB="0" distL="0" distR="0" wp14:anchorId="7C86EAE8" wp14:editId="0BF4FE2D">
+            <wp:extent cx="5731510" cy="3349625"/>
+            <wp:effectExtent l="0" t="0" r="2540" b="3175"/>
+            <wp:docPr id="6" name="Afbeelding 6"/>
             <wp:cNvGraphicFramePr>
               <a:graphicFrameLocks xmlns:a="http://schemas.openxmlformats.org/drawingml/2006/main" noChangeAspect="1"/>
             </wp:cNvGraphicFramePr>
@@ -2259,36 +2275,23 @@
               <a:graphicData uri="http://schemas.openxmlformats.org/drawingml/2006/picture">
                 <pic:pic xmlns:pic="http://schemas.openxmlformats.org/drawingml/2006/picture">
                   <pic:nvPicPr>
-                    <pic:cNvPr id="0" name="Picture 1"/>
-                    <pic:cNvPicPr>
-                      <a:picLocks noChangeAspect="1" noChangeArrowheads="1"/>
-                    </pic:cNvPicPr>
+                    <pic:cNvPr id="1" name=""/>
+                    <pic:cNvPicPr/>
                   </pic:nvPicPr>
                   <pic:blipFill>
-                    <a:blip r:embed="rId12" cstate="print">
-                      <a:extLst>
-                        <a:ext uri="{28A0092B-C50C-407E-A947-70E740481C1C}">
-                          <a14:useLocalDpi xmlns:a14="http://schemas.microsoft.com/office/drawing/2010/main" val="0"/>
-                        </a:ext>
-                      </a:extLst>
-                    </a:blip>
-                    <a:srcRect/>
+                    <a:blip r:embed="rId12"/>
                     <a:stretch>
                       <a:fillRect/>
                     </a:stretch>
                   </pic:blipFill>
-                  <pic:spPr bwMode="auto">
+                  <pic:spPr>
                     <a:xfrm>
                       <a:off x="0" y="0"/>
-                      <a:ext cx="5731510" cy="7316470"/>
+                      <a:ext cx="5731510" cy="3349625"/>
                     </a:xfrm>
                     <a:prstGeom prst="rect">
                       <a:avLst/>
                     </a:prstGeom>
-                    <a:noFill/>
-                    <a:ln>
-                      <a:noFill/>
-                    </a:ln>
                   </pic:spPr>
                 </pic:pic>
               </a:graphicData>
@@ -2296,8 +2299,6 @@
           </wp:inline>
         </w:drawing>
       </w:r>
-      <w:bookmarkStart w:id="8" w:name="_GoBack"/>
-      <w:bookmarkEnd w:id="8"/>
     </w:p>
     <w:p>
       <w:pPr>
@@ -2323,7 +2324,7 @@
           <w:lang w:val="en-US"/>
         </w:rPr>
       </w:pPr>
-      <w:bookmarkStart w:id="9" w:name="_Toc35465803"/>
+      <w:bookmarkStart w:id="8" w:name="_Toc35465803"/>
       <w:r>
         <w:rPr>
           <w:lang w:val="en-US"/>
@@ -2349,7 +2350,7 @@
         </w:rPr>
         <w:t>Component diagram</w:t>
       </w:r>
-      <w:bookmarkEnd w:id="9"/>
+      <w:bookmarkEnd w:id="8"/>
     </w:p>
     <w:p>
       <w:pPr>
@@ -2447,12 +2448,12 @@
       <w:pPr>
         <w:pStyle w:val="Kop2"/>
       </w:pPr>
-      <w:bookmarkStart w:id="10" w:name="_Toc35465804"/>
+      <w:bookmarkStart w:id="9" w:name="_Toc35465804"/>
       <w:r>
         <w:lastRenderedPageBreak/>
         <w:t>Level 4 – Code</w:t>
       </w:r>
-      <w:bookmarkEnd w:id="10"/>
+      <w:bookmarkEnd w:id="9"/>
     </w:p>
     <w:p>
       <w:r>
@@ -2516,12 +2517,12 @@
       <w:pPr>
         <w:pStyle w:val="Kop1"/>
       </w:pPr>
-      <w:bookmarkStart w:id="11" w:name="_Toc35465805"/>
+      <w:bookmarkStart w:id="10" w:name="_Toc35465805"/>
       <w:r>
         <w:lastRenderedPageBreak/>
         <w:t>Specificatie van interfaces</w:t>
       </w:r>
-      <w:bookmarkEnd w:id="11"/>
+      <w:bookmarkEnd w:id="10"/>
     </w:p>
     <w:p>
       <w:r>
@@ -2602,7 +2603,7 @@
 </file>
 
 <file path=word/endnotes.xml><?xml version="1.0" encoding="utf-8"?>
-<w:endnotes xmlns:wpc="http://schemas.microsoft.com/office/word/2010/wordprocessingCanvas" xmlns:cx="http://schemas.microsoft.com/office/drawing/2014/chartex" xmlns:cx1="http://schemas.microsoft.com/office/drawing/2015/9/8/chartex" xmlns:cx2="http://schemas.microsoft.com/office/drawing/2015/10/21/chartex" xmlns:cx3="http://schemas.microsoft.com/office/drawing/2016/5/9/chartex" xmlns:cx4="http://schemas.microsoft.com/office/drawing/2016/5/10/chartex" xmlns:cx5="http://schemas.microsoft.com/office/drawing/2016/5/11/chartex" xmlns:cx6="http://schemas.microsoft.com/office/drawing/2016/5/12/chartex" xmlns:cx7="http://schemas.microsoft.com/office/drawing/2016/5/13/chartex" xmlns:cx8="http://schemas.microsoft.com/office/drawing/2016/5/14/chartex" xmlns:mc="http://schemas.openxmlformats.org/markup-compatibility/2006" xmlns:aink="http://schemas.microsoft.com/office/drawing/2016/ink" xmlns:am3d="http://schemas.microsoft.com/office/drawing/2017/model3d" xmlns:o="urn:schemas-microsoft-com:office:office" xmlns:r="http://schemas.openxmlformats.org/officeDocument/2006/relationships" xmlns:m="http://schemas.openxmlformats.org/officeDocument/2006/math" xmlns:v="urn:schemas-microsoft-com:vml" xmlns:wp14="http://schemas.microsoft.com/office/word/2010/wordprocessingDrawing" xmlns:wp="http://schemas.openxmlformats.org/drawingml/2006/wordprocessingDrawing" xmlns:w10="urn:schemas-microsoft-com:office:word" xmlns:w="http://schemas.openxmlformats.org/wordprocessingml/2006/main" xmlns:w14="http://schemas.microsoft.com/office/word/2010/wordml" xmlns:w15="http://schemas.microsoft.com/office/word/2012/wordml" xmlns:w16cid="http://schemas.microsoft.com/office/word/2016/wordml/cid" xmlns:w16se="http://schemas.microsoft.com/office/word/2015/wordml/symex" xmlns:wpg="http://schemas.microsoft.com/office/word/2010/wordprocessingGroup" xmlns:wpi="http://schemas.microsoft.com/office/word/2010/wordprocessingInk" xmlns:wne="http://schemas.microsoft.com/office/word/2006/wordml" xmlns:wps="http://schemas.microsoft.com/office/word/2010/wordprocessingShape" mc:Ignorable="w14 w15 w16se w16cid wp14">
+<w:endnotes xmlns:wpc="http://schemas.microsoft.com/office/word/2010/wordprocessingCanvas" xmlns:cx="http://schemas.microsoft.com/office/drawing/2014/chartex" xmlns:cx1="http://schemas.microsoft.com/office/drawing/2015/9/8/chartex" xmlns:cx2="http://schemas.microsoft.com/office/drawing/2015/10/21/chartex" xmlns:cx3="http://schemas.microsoft.com/office/drawing/2016/5/9/chartex" xmlns:cx4="http://schemas.microsoft.com/office/drawing/2016/5/10/chartex" xmlns:cx5="http://schemas.microsoft.com/office/drawing/2016/5/11/chartex" xmlns:cx6="http://schemas.microsoft.com/office/drawing/2016/5/12/chartex" xmlns:cx7="http://schemas.microsoft.com/office/drawing/2016/5/13/chartex" xmlns:cx8="http://schemas.microsoft.com/office/drawing/2016/5/14/chartex" xmlns:mc="http://schemas.openxmlformats.org/markup-compatibility/2006" xmlns:aink="http://schemas.microsoft.com/office/drawing/2016/ink" xmlns:am3d="http://schemas.microsoft.com/office/drawing/2017/model3d" xmlns:o="urn:schemas-microsoft-com:office:office" xmlns:r="http://schemas.openxmlformats.org/officeDocument/2006/relationships" xmlns:m="http://schemas.openxmlformats.org/officeDocument/2006/math" xmlns:v="urn:schemas-microsoft-com:vml" xmlns:wp14="http://schemas.microsoft.com/office/word/2010/wordprocessingDrawing" xmlns:wp="http://schemas.openxmlformats.org/drawingml/2006/wordprocessingDrawing" xmlns:w10="urn:schemas-microsoft-com:office:word" xmlns:w="http://schemas.openxmlformats.org/wordprocessingml/2006/main" xmlns:w14="http://schemas.microsoft.com/office/word/2010/wordml" xmlns:w15="http://schemas.microsoft.com/office/word/2012/wordml" xmlns:w16cex="http://schemas.microsoft.com/office/word/2018/wordml/cex" xmlns:w16cid="http://schemas.microsoft.com/office/word/2016/wordml/cid" xmlns:w16="http://schemas.microsoft.com/office/word/2018/wordml" xmlns:w16se="http://schemas.microsoft.com/office/word/2015/wordml/symex" xmlns:wpg="http://schemas.microsoft.com/office/word/2010/wordprocessingGroup" xmlns:wpi="http://schemas.microsoft.com/office/word/2010/wordprocessingInk" xmlns:wne="http://schemas.microsoft.com/office/word/2006/wordml" xmlns:wps="http://schemas.microsoft.com/office/word/2010/wordprocessingShape" mc:Ignorable="w14 w15 w16se w16cid w16 w16cex wp14">
   <w:endnote w:type="separator" w:id="-1">
     <w:p>
       <w:pPr>
@@ -2627,7 +2628,7 @@
 </file>
 
 <file path=word/footer1.xml><?xml version="1.0" encoding="utf-8"?>
-<w:ftr xmlns:wpc="http://schemas.microsoft.com/office/word/2010/wordprocessingCanvas" xmlns:cx="http://schemas.microsoft.com/office/drawing/2014/chartex" xmlns:cx1="http://schemas.microsoft.com/office/drawing/2015/9/8/chartex" xmlns:cx2="http://schemas.microsoft.com/office/drawing/2015/10/21/chartex" xmlns:cx3="http://schemas.microsoft.com/office/drawing/2016/5/9/chartex" xmlns:cx4="http://schemas.microsoft.com/office/drawing/2016/5/10/chartex" xmlns:cx5="http://schemas.microsoft.com/office/drawing/2016/5/11/chartex" xmlns:cx6="http://schemas.microsoft.com/office/drawing/2016/5/12/chartex" xmlns:cx7="http://schemas.microsoft.com/office/drawing/2016/5/13/chartex" xmlns:cx8="http://schemas.microsoft.com/office/drawing/2016/5/14/chartex" xmlns:mc="http://schemas.openxmlformats.org/markup-compatibility/2006" xmlns:aink="http://schemas.microsoft.com/office/drawing/2016/ink" xmlns:am3d="http://schemas.microsoft.com/office/drawing/2017/model3d" xmlns:o="urn:schemas-microsoft-com:office:office" xmlns:r="http://schemas.openxmlformats.org/officeDocument/2006/relationships" xmlns:m="http://schemas.openxmlformats.org/officeDocument/2006/math" xmlns:v="urn:schemas-microsoft-com:vml" xmlns:wp14="http://schemas.microsoft.com/office/word/2010/wordprocessingDrawing" xmlns:wp="http://schemas.openxmlformats.org/drawingml/2006/wordprocessingDrawing" xmlns:w10="urn:schemas-microsoft-com:office:word" xmlns:w="http://schemas.openxmlformats.org/wordprocessingml/2006/main" xmlns:w14="http://schemas.microsoft.com/office/word/2010/wordml" xmlns:w15="http://schemas.microsoft.com/office/word/2012/wordml" xmlns:w16cid="http://schemas.microsoft.com/office/word/2016/wordml/cid" xmlns:w16se="http://schemas.microsoft.com/office/word/2015/wordml/symex" xmlns:wpg="http://schemas.microsoft.com/office/word/2010/wordprocessingGroup" xmlns:wpi="http://schemas.microsoft.com/office/word/2010/wordprocessingInk" xmlns:wne="http://schemas.microsoft.com/office/word/2006/wordml" xmlns:wps="http://schemas.microsoft.com/office/word/2010/wordprocessingShape" mc:Ignorable="w14 w15 w16se w16cid wp14">
+<w:ftr xmlns:wpc="http://schemas.microsoft.com/office/word/2010/wordprocessingCanvas" xmlns:cx="http://schemas.microsoft.com/office/drawing/2014/chartex" xmlns:cx1="http://schemas.microsoft.com/office/drawing/2015/9/8/chartex" xmlns:cx2="http://schemas.microsoft.com/office/drawing/2015/10/21/chartex" xmlns:cx3="http://schemas.microsoft.com/office/drawing/2016/5/9/chartex" xmlns:cx4="http://schemas.microsoft.com/office/drawing/2016/5/10/chartex" xmlns:cx5="http://schemas.microsoft.com/office/drawing/2016/5/11/chartex" xmlns:cx6="http://schemas.microsoft.com/office/drawing/2016/5/12/chartex" xmlns:cx7="http://schemas.microsoft.com/office/drawing/2016/5/13/chartex" xmlns:cx8="http://schemas.microsoft.com/office/drawing/2016/5/14/chartex" xmlns:mc="http://schemas.openxmlformats.org/markup-compatibility/2006" xmlns:aink="http://schemas.microsoft.com/office/drawing/2016/ink" xmlns:am3d="http://schemas.microsoft.com/office/drawing/2017/model3d" xmlns:o="urn:schemas-microsoft-com:office:office" xmlns:r="http://schemas.openxmlformats.org/officeDocument/2006/relationships" xmlns:m="http://schemas.openxmlformats.org/officeDocument/2006/math" xmlns:v="urn:schemas-microsoft-com:vml" xmlns:wp14="http://schemas.microsoft.com/office/word/2010/wordprocessingDrawing" xmlns:wp="http://schemas.openxmlformats.org/drawingml/2006/wordprocessingDrawing" xmlns:w10="urn:schemas-microsoft-com:office:word" xmlns:w="http://schemas.openxmlformats.org/wordprocessingml/2006/main" xmlns:w14="http://schemas.microsoft.com/office/word/2010/wordml" xmlns:w15="http://schemas.microsoft.com/office/word/2012/wordml" xmlns:w16cex="http://schemas.microsoft.com/office/word/2018/wordml/cex" xmlns:w16cid="http://schemas.microsoft.com/office/word/2016/wordml/cid" xmlns:w16="http://schemas.microsoft.com/office/word/2018/wordml" xmlns:w16se="http://schemas.microsoft.com/office/word/2015/wordml/symex" xmlns:wpg="http://schemas.microsoft.com/office/word/2010/wordprocessingGroup" xmlns:wpi="http://schemas.microsoft.com/office/word/2010/wordprocessingInk" xmlns:wne="http://schemas.microsoft.com/office/word/2006/wordml" xmlns:wps="http://schemas.microsoft.com/office/word/2010/wordprocessingShape" mc:Ignorable="w14 w15 w16se w16cid w16 w16cex wp14">
   <w:p>
     <w:pPr>
       <w:pStyle w:val="Default"/>
@@ -2860,7 +2861,7 @@
 </file>
 
 <file path=word/footnotes.xml><?xml version="1.0" encoding="utf-8"?>
-<w:footnotes xmlns:wpc="http://schemas.microsoft.com/office/word/2010/wordprocessingCanvas" xmlns:cx="http://schemas.microsoft.com/office/drawing/2014/chartex" xmlns:cx1="http://schemas.microsoft.com/office/drawing/2015/9/8/chartex" xmlns:cx2="http://schemas.microsoft.com/office/drawing/2015/10/21/chartex" xmlns:cx3="http://schemas.microsoft.com/office/drawing/2016/5/9/chartex" xmlns:cx4="http://schemas.microsoft.com/office/drawing/2016/5/10/chartex" xmlns:cx5="http://schemas.microsoft.com/office/drawing/2016/5/11/chartex" xmlns:cx6="http://schemas.microsoft.com/office/drawing/2016/5/12/chartex" xmlns:cx7="http://schemas.microsoft.com/office/drawing/2016/5/13/chartex" xmlns:cx8="http://schemas.microsoft.com/office/drawing/2016/5/14/chartex" xmlns:mc="http://schemas.openxmlformats.org/markup-compatibility/2006" xmlns:aink="http://schemas.microsoft.com/office/drawing/2016/ink" xmlns:am3d="http://schemas.microsoft.com/office/drawing/2017/model3d" xmlns:o="urn:schemas-microsoft-com:office:office" xmlns:r="http://schemas.openxmlformats.org/officeDocument/2006/relationships" xmlns:m="http://schemas.openxmlformats.org/officeDocument/2006/math" xmlns:v="urn:schemas-microsoft-com:vml" xmlns:wp14="http://schemas.microsoft.com/office/word/2010/wordprocessingDrawing" xmlns:wp="http://schemas.openxmlformats.org/drawingml/2006/wordprocessingDrawing" xmlns:w10="urn:schemas-microsoft-com:office:word" xmlns:w="http://schemas.openxmlformats.org/wordprocessingml/2006/main" xmlns:w14="http://schemas.microsoft.com/office/word/2010/wordml" xmlns:w15="http://schemas.microsoft.com/office/word/2012/wordml" xmlns:w16cid="http://schemas.microsoft.com/office/word/2016/wordml/cid" xmlns:w16se="http://schemas.microsoft.com/office/word/2015/wordml/symex" xmlns:wpg="http://schemas.microsoft.com/office/word/2010/wordprocessingGroup" xmlns:wpi="http://schemas.microsoft.com/office/word/2010/wordprocessingInk" xmlns:wne="http://schemas.microsoft.com/office/word/2006/wordml" xmlns:wps="http://schemas.microsoft.com/office/word/2010/wordprocessingShape" mc:Ignorable="w14 w15 w16se w16cid wp14">
+<w:footnotes xmlns:wpc="http://schemas.microsoft.com/office/word/2010/wordprocessingCanvas" xmlns:cx="http://schemas.microsoft.com/office/drawing/2014/chartex" xmlns:cx1="http://schemas.microsoft.com/office/drawing/2015/9/8/chartex" xmlns:cx2="http://schemas.microsoft.com/office/drawing/2015/10/21/chartex" xmlns:cx3="http://schemas.microsoft.com/office/drawing/2016/5/9/chartex" xmlns:cx4="http://schemas.microsoft.com/office/drawing/2016/5/10/chartex" xmlns:cx5="http://schemas.microsoft.com/office/drawing/2016/5/11/chartex" xmlns:cx6="http://schemas.microsoft.com/office/drawing/2016/5/12/chartex" xmlns:cx7="http://schemas.microsoft.com/office/drawing/2016/5/13/chartex" xmlns:cx8="http://schemas.microsoft.com/office/drawing/2016/5/14/chartex" xmlns:mc="http://schemas.openxmlformats.org/markup-compatibility/2006" xmlns:aink="http://schemas.microsoft.com/office/drawing/2016/ink" xmlns:am3d="http://schemas.microsoft.com/office/drawing/2017/model3d" xmlns:o="urn:schemas-microsoft-com:office:office" xmlns:r="http://schemas.openxmlformats.org/officeDocument/2006/relationships" xmlns:m="http://schemas.openxmlformats.org/officeDocument/2006/math" xmlns:v="urn:schemas-microsoft-com:vml" xmlns:wp14="http://schemas.microsoft.com/office/word/2010/wordprocessingDrawing" xmlns:wp="http://schemas.openxmlformats.org/drawingml/2006/wordprocessingDrawing" xmlns:w10="urn:schemas-microsoft-com:office:word" xmlns:w="http://schemas.openxmlformats.org/wordprocessingml/2006/main" xmlns:w14="http://schemas.microsoft.com/office/word/2010/wordml" xmlns:w15="http://schemas.microsoft.com/office/word/2012/wordml" xmlns:w16cex="http://schemas.microsoft.com/office/word/2018/wordml/cex" xmlns:w16cid="http://schemas.microsoft.com/office/word/2016/wordml/cid" xmlns:w16="http://schemas.microsoft.com/office/word/2018/wordml" xmlns:w16se="http://schemas.microsoft.com/office/word/2015/wordml/symex" xmlns:wpg="http://schemas.microsoft.com/office/word/2010/wordprocessingGroup" xmlns:wpi="http://schemas.microsoft.com/office/word/2010/wordprocessingInk" xmlns:wne="http://schemas.microsoft.com/office/word/2006/wordml" xmlns:wps="http://schemas.microsoft.com/office/word/2010/wordprocessingShape" mc:Ignorable="w14 w15 w16se w16cid w16 w16cex wp14">
   <w:footnote w:type="separator" w:id="-1">
     <w:p>
       <w:pPr>
@@ -2885,7 +2886,7 @@
 </file>
 
 <file path=word/header1.xml><?xml version="1.0" encoding="utf-8"?>
-<w:hdr xmlns:wpc="http://schemas.microsoft.com/office/word/2010/wordprocessingCanvas" xmlns:cx="http://schemas.microsoft.com/office/drawing/2014/chartex" xmlns:cx1="http://schemas.microsoft.com/office/drawing/2015/9/8/chartex" xmlns:cx2="http://schemas.microsoft.com/office/drawing/2015/10/21/chartex" xmlns:cx3="http://schemas.microsoft.com/office/drawing/2016/5/9/chartex" xmlns:cx4="http://schemas.microsoft.com/office/drawing/2016/5/10/chartex" xmlns:cx5="http://schemas.microsoft.com/office/drawing/2016/5/11/chartex" xmlns:cx6="http://schemas.microsoft.com/office/drawing/2016/5/12/chartex" xmlns:cx7="http://schemas.microsoft.com/office/drawing/2016/5/13/chartex" xmlns:cx8="http://schemas.microsoft.com/office/drawing/2016/5/14/chartex" xmlns:mc="http://schemas.openxmlformats.org/markup-compatibility/2006" xmlns:aink="http://schemas.microsoft.com/office/drawing/2016/ink" xmlns:am3d="http://schemas.microsoft.com/office/drawing/2017/model3d" xmlns:o="urn:schemas-microsoft-com:office:office" xmlns:r="http://schemas.openxmlformats.org/officeDocument/2006/relationships" xmlns:m="http://schemas.openxmlformats.org/officeDocument/2006/math" xmlns:v="urn:schemas-microsoft-com:vml" xmlns:wp14="http://schemas.microsoft.com/office/word/2010/wordprocessingDrawing" xmlns:wp="http://schemas.openxmlformats.org/drawingml/2006/wordprocessingDrawing" xmlns:w10="urn:schemas-microsoft-com:office:word" xmlns:w="http://schemas.openxmlformats.org/wordprocessingml/2006/main" xmlns:w14="http://schemas.microsoft.com/office/word/2010/wordml" xmlns:w15="http://schemas.microsoft.com/office/word/2012/wordml" xmlns:w16cid="http://schemas.microsoft.com/office/word/2016/wordml/cid" xmlns:w16se="http://schemas.microsoft.com/office/word/2015/wordml/symex" xmlns:wpg="http://schemas.microsoft.com/office/word/2010/wordprocessingGroup" xmlns:wpi="http://schemas.microsoft.com/office/word/2010/wordprocessingInk" xmlns:wne="http://schemas.microsoft.com/office/word/2006/wordml" xmlns:wps="http://schemas.microsoft.com/office/word/2010/wordprocessingShape" mc:Ignorable="w14 w15 w16se w16cid wp14">
+<w:hdr xmlns:wpc="http://schemas.microsoft.com/office/word/2010/wordprocessingCanvas" xmlns:cx="http://schemas.microsoft.com/office/drawing/2014/chartex" xmlns:cx1="http://schemas.microsoft.com/office/drawing/2015/9/8/chartex" xmlns:cx2="http://schemas.microsoft.com/office/drawing/2015/10/21/chartex" xmlns:cx3="http://schemas.microsoft.com/office/drawing/2016/5/9/chartex" xmlns:cx4="http://schemas.microsoft.com/office/drawing/2016/5/10/chartex" xmlns:cx5="http://schemas.microsoft.com/office/drawing/2016/5/11/chartex" xmlns:cx6="http://schemas.microsoft.com/office/drawing/2016/5/12/chartex" xmlns:cx7="http://schemas.microsoft.com/office/drawing/2016/5/13/chartex" xmlns:cx8="http://schemas.microsoft.com/office/drawing/2016/5/14/chartex" xmlns:mc="http://schemas.openxmlformats.org/markup-compatibility/2006" xmlns:aink="http://schemas.microsoft.com/office/drawing/2016/ink" xmlns:am3d="http://schemas.microsoft.com/office/drawing/2017/model3d" xmlns:o="urn:schemas-microsoft-com:office:office" xmlns:r="http://schemas.openxmlformats.org/officeDocument/2006/relationships" xmlns:m="http://schemas.openxmlformats.org/officeDocument/2006/math" xmlns:v="urn:schemas-microsoft-com:vml" xmlns:wp14="http://schemas.microsoft.com/office/word/2010/wordprocessingDrawing" xmlns:wp="http://schemas.openxmlformats.org/drawingml/2006/wordprocessingDrawing" xmlns:w10="urn:schemas-microsoft-com:office:word" xmlns:w="http://schemas.openxmlformats.org/wordprocessingml/2006/main" xmlns:w14="http://schemas.microsoft.com/office/word/2010/wordml" xmlns:w15="http://schemas.microsoft.com/office/word/2012/wordml" xmlns:w16cex="http://schemas.microsoft.com/office/word/2018/wordml/cex" xmlns:w16cid="http://schemas.microsoft.com/office/word/2016/wordml/cid" xmlns:w16="http://schemas.microsoft.com/office/word/2018/wordml" xmlns:w16se="http://schemas.microsoft.com/office/word/2015/wordml/symex" xmlns:wpg="http://schemas.microsoft.com/office/word/2010/wordprocessingGroup" xmlns:wpi="http://schemas.microsoft.com/office/word/2010/wordprocessingInk" xmlns:wne="http://schemas.microsoft.com/office/word/2006/wordml" xmlns:wps="http://schemas.microsoft.com/office/word/2010/wordprocessingShape" mc:Ignorable="w14 w15 w16se w16cid w16 w16cex wp14">
   <w:p>
     <w:pPr>
       <w:pStyle w:val="Koptekst"/>
@@ -2913,7 +2914,7 @@
 </file>
 
 <file path=word/numbering.xml><?xml version="1.0" encoding="utf-8"?>
-<w:numbering xmlns:wpc="http://schemas.microsoft.com/office/word/2010/wordprocessingCanvas" xmlns:cx="http://schemas.microsoft.com/office/drawing/2014/chartex" xmlns:cx1="http://schemas.microsoft.com/office/drawing/2015/9/8/chartex" xmlns:cx2="http://schemas.microsoft.com/office/drawing/2015/10/21/chartex" xmlns:cx3="http://schemas.microsoft.com/office/drawing/2016/5/9/chartex" xmlns:cx4="http://schemas.microsoft.com/office/drawing/2016/5/10/chartex" xmlns:cx5="http://schemas.microsoft.com/office/drawing/2016/5/11/chartex" xmlns:cx6="http://schemas.microsoft.com/office/drawing/2016/5/12/chartex" xmlns:cx7="http://schemas.microsoft.com/office/drawing/2016/5/13/chartex" xmlns:cx8="http://schemas.microsoft.com/office/drawing/2016/5/14/chartex" xmlns:mc="http://schemas.openxmlformats.org/markup-compatibility/2006" xmlns:aink="http://schemas.microsoft.com/office/drawing/2016/ink" xmlns:am3d="http://schemas.microsoft.com/office/drawing/2017/model3d" xmlns:o="urn:schemas-microsoft-com:office:office" xmlns:r="http://schemas.openxmlformats.org/officeDocument/2006/relationships" xmlns:m="http://schemas.openxmlformats.org/officeDocument/2006/math" xmlns:v="urn:schemas-microsoft-com:vml" xmlns:wp14="http://schemas.microsoft.com/office/word/2010/wordprocessingDrawing" xmlns:wp="http://schemas.openxmlformats.org/drawingml/2006/wordprocessingDrawing" xmlns:w10="urn:schemas-microsoft-com:office:word" xmlns:w="http://schemas.openxmlformats.org/wordprocessingml/2006/main" xmlns:w14="http://schemas.microsoft.com/office/word/2010/wordml" xmlns:w15="http://schemas.microsoft.com/office/word/2012/wordml" xmlns:w16cid="http://schemas.microsoft.com/office/word/2016/wordml/cid" xmlns:w16se="http://schemas.microsoft.com/office/word/2015/wordml/symex" xmlns:wpg="http://schemas.microsoft.com/office/word/2010/wordprocessingGroup" xmlns:wpi="http://schemas.microsoft.com/office/word/2010/wordprocessingInk" xmlns:wne="http://schemas.microsoft.com/office/word/2006/wordml" xmlns:wps="http://schemas.microsoft.com/office/word/2010/wordprocessingShape" mc:Ignorable="w14 w15 w16se w16cid wp14">
+<w:numbering xmlns:wpc="http://schemas.microsoft.com/office/word/2010/wordprocessingCanvas" xmlns:cx="http://schemas.microsoft.com/office/drawing/2014/chartex" xmlns:cx1="http://schemas.microsoft.com/office/drawing/2015/9/8/chartex" xmlns:cx2="http://schemas.microsoft.com/office/drawing/2015/10/21/chartex" xmlns:cx3="http://schemas.microsoft.com/office/drawing/2016/5/9/chartex" xmlns:cx4="http://schemas.microsoft.com/office/drawing/2016/5/10/chartex" xmlns:cx5="http://schemas.microsoft.com/office/drawing/2016/5/11/chartex" xmlns:cx6="http://schemas.microsoft.com/office/drawing/2016/5/12/chartex" xmlns:cx7="http://schemas.microsoft.com/office/drawing/2016/5/13/chartex" xmlns:cx8="http://schemas.microsoft.com/office/drawing/2016/5/14/chartex" xmlns:mc="http://schemas.openxmlformats.org/markup-compatibility/2006" xmlns:aink="http://schemas.microsoft.com/office/drawing/2016/ink" xmlns:am3d="http://schemas.microsoft.com/office/drawing/2017/model3d" xmlns:o="urn:schemas-microsoft-com:office:office" xmlns:r="http://schemas.openxmlformats.org/officeDocument/2006/relationships" xmlns:m="http://schemas.openxmlformats.org/officeDocument/2006/math" xmlns:v="urn:schemas-microsoft-com:vml" xmlns:wp14="http://schemas.microsoft.com/office/word/2010/wordprocessingDrawing" xmlns:wp="http://schemas.openxmlformats.org/drawingml/2006/wordprocessingDrawing" xmlns:w10="urn:schemas-microsoft-com:office:word" xmlns:w="http://schemas.openxmlformats.org/wordprocessingml/2006/main" xmlns:w14="http://schemas.microsoft.com/office/word/2010/wordml" xmlns:w15="http://schemas.microsoft.com/office/word/2012/wordml" xmlns:w16cex="http://schemas.microsoft.com/office/word/2018/wordml/cex" xmlns:w16cid="http://schemas.microsoft.com/office/word/2016/wordml/cid" xmlns:w16="http://schemas.microsoft.com/office/word/2018/wordml" xmlns:w16se="http://schemas.microsoft.com/office/word/2015/wordml/symex" xmlns:wpg="http://schemas.microsoft.com/office/word/2010/wordprocessingGroup" xmlns:wpi="http://schemas.microsoft.com/office/word/2010/wordprocessingInk" xmlns:wne="http://schemas.microsoft.com/office/word/2006/wordml" xmlns:wps="http://schemas.microsoft.com/office/word/2010/wordprocessingShape" mc:Ignorable="w14 w15 w16se w16cid w16 w16cex wp14">
   <w:abstractNum w:abstractNumId="0" w15:restartNumberingAfterBreak="0">
     <w:nsid w:val="66D54A7B"/>
     <w:multiLevelType w:val="hybridMultilevel"/>
@@ -3034,7 +3035,7 @@
 </file>
 
 <file path=word/styles.xml><?xml version="1.0" encoding="utf-8"?>
-<w:styles xmlns:mc="http://schemas.openxmlformats.org/markup-compatibility/2006" xmlns:r="http://schemas.openxmlformats.org/officeDocument/2006/relationships" xmlns:w="http://schemas.openxmlformats.org/wordprocessingml/2006/main" xmlns:w14="http://schemas.microsoft.com/office/word/2010/wordml" xmlns:w15="http://schemas.microsoft.com/office/word/2012/wordml" xmlns:w16cid="http://schemas.microsoft.com/office/word/2016/wordml/cid" xmlns:w16se="http://schemas.microsoft.com/office/word/2015/wordml/symex" mc:Ignorable="w14 w15 w16se w16cid">
+<w:styles xmlns:mc="http://schemas.openxmlformats.org/markup-compatibility/2006" xmlns:r="http://schemas.openxmlformats.org/officeDocument/2006/relationships" xmlns:w="http://schemas.openxmlformats.org/wordprocessingml/2006/main" xmlns:w14="http://schemas.microsoft.com/office/word/2010/wordml" xmlns:w15="http://schemas.microsoft.com/office/word/2012/wordml" xmlns:w16cex="http://schemas.microsoft.com/office/word/2018/wordml/cex" xmlns:w16cid="http://schemas.microsoft.com/office/word/2016/wordml/cid" xmlns:w16="http://schemas.microsoft.com/office/word/2018/wordml" xmlns:w16se="http://schemas.microsoft.com/office/word/2015/wordml/symex" mc:Ignorable="w14 w15 w16se w16cid w16 w16cex">
   <w:docDefaults>
     <w:rPrDefault>
       <w:rPr>
@@ -4624,7 +4625,7 @@
 </file>
 
 <file path=customXml/itemProps2.xml><?xml version="1.0" encoding="utf-8"?>
-<ds:datastoreItem xmlns:ds="http://schemas.openxmlformats.org/officeDocument/2006/customXml" ds:itemID="{BDD29A70-149A-468A-B15E-EF6E73070345}">
+<ds:datastoreItem xmlns:ds="http://schemas.openxmlformats.org/officeDocument/2006/customXml" ds:itemID="{F23A21A4-EEE4-438D-8664-99A6B1E34B7E}">
   <ds:schemaRefs>
     <ds:schemaRef ds:uri="http://schemas.openxmlformats.org/officeDocument/2006/bibliography"/>
   </ds:schemaRefs>

</xml_diff>